<commit_message>
Lista de casos de uso ordenada
</commit_message>
<xml_diff>
--- a/Documentación/ListaCasosUso.docx
+++ b/Documentación/ListaCasosUso.docx
@@ -31,6 +31,15 @@
       <w:r>
         <w:t xml:space="preserve">Ingresar al Sistema </w:t>
       </w:r>
+      <w:r>
+        <w:t xml:space="preserve"> </w:t>
+      </w:r>
+      <w:r>
+        <w:rPr>
+          <w:color w:val="548DD4" w:themeColor="text2" w:themeTint="99"/>
+        </w:rPr>
+        <w:t>1ero</w:t>
+      </w:r>
     </w:p>
     <w:p>
       <w:pPr>
@@ -43,6 +52,15 @@
       <w:r>
         <w:t>Registro de Cliente</w:t>
       </w:r>
+      <w:r>
+        <w:t xml:space="preserve"> </w:t>
+      </w:r>
+      <w:r>
+        <w:rPr>
+          <w:color w:val="548DD4" w:themeColor="text2" w:themeTint="99"/>
+        </w:rPr>
+        <w:t>1ero</w:t>
+      </w:r>
     </w:p>
     <w:p>
       <w:pPr>
@@ -55,6 +73,15 @@
       <w:r>
         <w:t>Registro Pedido Cliente</w:t>
       </w:r>
+      <w:r>
+        <w:t xml:space="preserve"> </w:t>
+      </w:r>
+      <w:r>
+        <w:rPr>
+          <w:color w:val="548DD4" w:themeColor="text2" w:themeTint="99"/>
+        </w:rPr>
+        <w:t>1ero</w:t>
+      </w:r>
     </w:p>
     <w:p>
       <w:pPr>
@@ -83,7 +110,19 @@
         <w:t>Registro Materia Prima (Cantidad / Costo)</w:t>
       </w:r>
       <w:r>
-        <w:t xml:space="preserve">   3 3 3 3  33</w:t>
+        <w:t xml:space="preserve">  </w:t>
+      </w:r>
+      <w:r>
+        <w:rPr>
+          <w:color w:val="FF0000"/>
+        </w:rPr>
+        <w:t xml:space="preserve"> </w:t>
+      </w:r>
+      <w:r>
+        <w:rPr>
+          <w:color w:val="FF0000"/>
+        </w:rPr>
+        <w:t>3ero</w:t>
       </w:r>
     </w:p>
     <w:p>
@@ -98,7 +137,13 @@
         <w:t>Registro Mercancía</w:t>
       </w:r>
       <w:r>
-        <w:t xml:space="preserve"> 3 3  3 3 3 3 </w:t>
+        <w:t xml:space="preserve"> </w:t>
+      </w:r>
+      <w:r>
+        <w:rPr>
+          <w:color w:val="FF0000"/>
+        </w:rPr>
+        <w:t>3ero</w:t>
       </w:r>
       <w:bookmarkStart w:id="0" w:name="_GoBack"/>
       <w:bookmarkEnd w:id="0"/>
@@ -114,6 +159,15 @@
       <w:r>
         <w:t xml:space="preserve">Registro proveedores </w:t>
       </w:r>
+      <w:r>
+        <w:t xml:space="preserve"> </w:t>
+      </w:r>
+      <w:r>
+        <w:rPr>
+          <w:color w:val="548DD4" w:themeColor="text2" w:themeTint="99"/>
+        </w:rPr>
+        <w:t xml:space="preserve">1ero </w:t>
+      </w:r>
     </w:p>
     <w:p>
       <w:pPr>
@@ -138,6 +192,18 @@
       <w:r>
         <w:t>Registro Empleados</w:t>
       </w:r>
+      <w:r>
+        <w:t xml:space="preserve"> </w:t>
+      </w:r>
+      <w:r>
+        <w:rPr>
+          <w:color w:val="548DD4" w:themeColor="text2" w:themeTint="99"/>
+        </w:rPr>
+        <w:t>1ero</w:t>
+      </w:r>
+      <w:r>
+        <w:t xml:space="preserve"> </w:t>
+      </w:r>
     </w:p>
     <w:p>
       <w:pPr>
@@ -213,6 +279,15 @@
       <w:r>
         <w:t>Modificación estatus Empleado</w:t>
       </w:r>
+      <w:r>
+        <w:t xml:space="preserve">  </w:t>
+      </w:r>
+      <w:r>
+        <w:rPr>
+          <w:color w:val="548DD4" w:themeColor="text2" w:themeTint="99"/>
+        </w:rPr>
+        <w:t>2do</w:t>
+      </w:r>
     </w:p>
     <w:p>
       <w:pPr>
@@ -225,6 +300,15 @@
       <w:r>
         <w:t>Modificación estatus Cliente</w:t>
       </w:r>
+      <w:r>
+        <w:t xml:space="preserve"> </w:t>
+      </w:r>
+      <w:r>
+        <w:rPr>
+          <w:color w:val="548DD4" w:themeColor="text2" w:themeTint="99"/>
+        </w:rPr>
+        <w:t>2do</w:t>
+      </w:r>
     </w:p>
     <w:p>
       <w:pPr>
@@ -237,6 +321,15 @@
       <w:r>
         <w:t>Modificación estatus Proveedor</w:t>
       </w:r>
+      <w:r>
+        <w:t xml:space="preserve"> </w:t>
+      </w:r>
+      <w:r>
+        <w:rPr>
+          <w:color w:val="548DD4" w:themeColor="text2" w:themeTint="99"/>
+        </w:rPr>
+        <w:t>2do</w:t>
+      </w:r>
     </w:p>
     <w:p>
       <w:pPr>
@@ -249,6 +342,18 @@
       <w:r>
         <w:t>Eliminación Empleado</w:t>
       </w:r>
+      <w:r>
+        <w:t xml:space="preserve"> </w:t>
+      </w:r>
+      <w:r>
+        <w:rPr>
+          <w:color w:val="548DD4" w:themeColor="text2" w:themeTint="99"/>
+        </w:rPr>
+        <w:t>2do</w:t>
+      </w:r>
+      <w:r>
+        <w:t xml:space="preserve"> </w:t>
+      </w:r>
     </w:p>
     <w:p>
       <w:pPr>
@@ -261,6 +366,12 @@
       <w:r>
         <w:t>Eliminación Cliente</w:t>
       </w:r>
+      <w:r>
+        <w:rPr>
+          <w:color w:val="548DD4" w:themeColor="text2" w:themeTint="99"/>
+        </w:rPr>
+        <w:t xml:space="preserve"> 2do </w:t>
+      </w:r>
     </w:p>
     <w:p>
       <w:pPr>
@@ -272,6 +383,12 @@
       </w:pPr>
       <w:r>
         <w:t xml:space="preserve">Eliminación Proveedor </w:t>
+      </w:r>
+      <w:r>
+        <w:rPr>
+          <w:color w:val="548DD4" w:themeColor="text2" w:themeTint="99"/>
+        </w:rPr>
+        <w:t xml:space="preserve">2do </w:t>
       </w:r>
     </w:p>
     <w:p/>

</xml_diff>